<commit_message>
test suit 6 y 7 estudiante 3 y doc
</commit_message>
<xml_diff>
--- a/reports/Student 3/05 Requirements - Student #3.docx
+++ b/reports/Student 3/05 Requirements - Student #3.docx
@@ -1150,23 +1150,7 @@
           <w:vertAlign w:val="baseline"/>
           <w:rtl w:val="0"/>
         </w:rPr>
-        <w:t xml:space="preserve"> x </w:t>
-      </w:r>
-      <w:r>
-        <w:rPr>
-          <w:rFonts w:ascii="Calibri" w:hAnsi="Calibri" w:cs="Calibri" w:eastAsia="Calibri"/>
-          <w:b w:val="0"/>
-          <w:i w:val="0"/>
-          <w:smallCaps w:val="0"/>
-          <w:color w:val="000000"/>
-          <w:sz w:val="22"/>
-          <w:szCs w:val="22"/>
-          <w:u w:val="none"/>
-          <w:shd w:val="clear" w:color="auto" w:fill="auto"/>
-          <w:vertAlign w:val="baseline"/>
-          <w:rtl w:val="0"/>
-        </w:rPr>
-        <w:t xml:space="preserve">   </w:t>
+        <w:t xml:space="preserve"> x    </w:t>
       </w:r>
     </w:p>
     <w:p>
@@ -4519,8 +4503,9 @@
           <w:shd w:val="clear" w:color="auto" w:fill="auto"/>
           <w:vertAlign w:val="baseline"/>
           <w:rtl w:val="0"/>
-        </w:rPr>
-        <w:t xml:space="preserve">       </w:t>
+          <w:lang w:val="es-ES" w:bidi="es-ES" w:eastAsia="es-ES"/>
+        </w:rPr>
+        <w:t>x</w:t>
       </w:r>
     </w:p>
     <w:p>

</xml_diff>